<commit_message>
guardo datos de busqueda de usuario en BD
</commit_message>
<xml_diff>
--- a/Documentación.docx
+++ b/Documentación.docx
@@ -1349,7 +1349,6 @@
                           <w:p>
                             <w:pPr>
                               <w:pStyle w:val="Descripcin"/>
-                              <w:jc w:val="both"/>
                               <w:rPr>
                                 <w:b/>
                                 <w:bCs/>
@@ -1475,13 +1474,12 @@
                 <v:stroke joinstyle="miter"/>
                 <v:path gradientshapeok="t" o:connecttype="rect"/>
               </v:shapetype>
-              <v:shape id="Cuadro de texto 9" o:spid="_x0000_s1026" type="#_x0000_t202" style="position:absolute;margin-left:110.25pt;margin-top:94.45pt;width:297pt;height:38.5pt;z-index:251666432;visibility:visible;mso-wrap-style:square;mso-width-percent:0;mso-height-percent:0;mso-wrap-distance-left:9pt;mso-wrap-distance-top:0;mso-wrap-distance-right:9pt;mso-wrap-distance-bottom:0;mso-position-horizontal:absolute;mso-position-horizontal-relative:margin;mso-position-vertical:absolute;mso-position-vertical-relative:text;mso-width-percent:0;mso-height-percent:0;mso-width-relative:margin;mso-height-relative:margin;v-text-anchor:top" o:gfxdata="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" stroked="f">
+              <v:shape id="Cuadro de texto 9" o:spid="_x0000_s1026" type="#_x0000_t202" style="position:absolute;left:0;text-align:left;margin-left:110.25pt;margin-top:94.45pt;width:297pt;height:38.5pt;z-index:251666432;visibility:visible;mso-wrap-style:square;mso-width-percent:0;mso-height-percent:0;mso-wrap-distance-left:9pt;mso-wrap-distance-top:0;mso-wrap-distance-right:9pt;mso-wrap-distance-bottom:0;mso-position-horizontal:absolute;mso-position-horizontal-relative:margin;mso-position-vertical:absolute;mso-position-vertical-relative:text;mso-width-percent:0;mso-height-percent:0;mso-width-relative:margin;mso-height-relative:margin;v-text-anchor:top" o:gfxdata="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" stroked="f">
                 <v:textbox inset="0,0,0,0">
                   <w:txbxContent>
                     <w:p>
                       <w:pPr>
                         <w:pStyle w:val="Descripcin"/>
-                        <w:jc w:val="both"/>
                         <w:rPr>
                           <w:b/>
                           <w:bCs/>
@@ -1747,7 +1745,6 @@
                           <w:p>
                             <w:pPr>
                               <w:pStyle w:val="Descripcin"/>
-                              <w:jc w:val="both"/>
                               <w:rPr>
                                 <w:b/>
                                 <w:bCs/>
@@ -1820,13 +1817,12 @@
           </mc:Choice>
           <mc:Fallback>
             <w:pict>
-              <v:shape w14:anchorId="546FBDD1" id="Cuadro de texto 11" o:spid="_x0000_s1027" type="#_x0000_t202" style="position:absolute;margin-left:36pt;margin-top:221.15pt;width:372pt;height:38.5pt;z-index:251668480;visibility:visible;mso-wrap-style:square;mso-width-percent:0;mso-height-percent:0;mso-wrap-distance-left:9pt;mso-wrap-distance-top:0;mso-wrap-distance-right:9pt;mso-wrap-distance-bottom:0;mso-position-horizontal:absolute;mso-position-horizontal-relative:margin;mso-position-vertical:absolute;mso-position-vertical-relative:text;mso-width-percent:0;mso-height-percent:0;mso-width-relative:margin;mso-height-relative:margin;v-text-anchor:top" o:gfxdata="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" stroked="f">
+              <v:shape w14:anchorId="546FBDD1" id="Cuadro de texto 11" o:spid="_x0000_s1027" type="#_x0000_t202" style="position:absolute;left:0;text-align:left;margin-left:36pt;margin-top:221.15pt;width:372pt;height:38.5pt;z-index:251668480;visibility:visible;mso-wrap-style:square;mso-width-percent:0;mso-height-percent:0;mso-wrap-distance-left:9pt;mso-wrap-distance-top:0;mso-wrap-distance-right:9pt;mso-wrap-distance-bottom:0;mso-position-horizontal:absolute;mso-position-horizontal-relative:margin;mso-position-vertical:absolute;mso-position-vertical-relative:text;mso-width-percent:0;mso-height-percent:0;mso-width-relative:margin;mso-height-relative:margin;v-text-anchor:top" o:gfxdata="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" stroked="f">
                 <v:textbox inset="0,0,0,0">
                   <w:txbxContent>
                     <w:p>
                       <w:pPr>
                         <w:pStyle w:val="Descripcin"/>
-                        <w:jc w:val="both"/>
                         <w:rPr>
                           <w:b/>
                           <w:bCs/>
@@ -2187,7 +2183,6 @@
                           <w:p>
                             <w:pPr>
                               <w:pStyle w:val="Descripcin"/>
-                              <w:jc w:val="both"/>
                               <w:rPr>
                                 <w:b/>
                                 <w:bCs/>
@@ -2260,13 +2255,12 @@
           </mc:Choice>
           <mc:Fallback>
             <w:pict>
-              <v:shape w14:anchorId="61825D70" id="Cuadro de texto 4" o:spid="_x0000_s1028" type="#_x0000_t202" style="position:absolute;margin-left:-34.35pt;margin-top:4.05pt;width:461.4pt;height:38.5pt;z-index:251660288;visibility:visible;mso-wrap-style:square;mso-width-percent:0;mso-height-percent:0;mso-wrap-distance-left:9pt;mso-wrap-distance-top:0;mso-wrap-distance-right:9pt;mso-wrap-distance-bottom:0;mso-position-horizontal:absolute;mso-position-horizontal-relative:margin;mso-position-vertical:absolute;mso-position-vertical-relative:text;mso-width-percent:0;mso-height-percent:0;mso-width-relative:margin;mso-height-relative:margin;v-text-anchor:top" o:gfxdata="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" stroked="f">
+              <v:shape w14:anchorId="61825D70" id="Cuadro de texto 4" o:spid="_x0000_s1028" type="#_x0000_t202" style="position:absolute;left:0;text-align:left;margin-left:-34.35pt;margin-top:4.05pt;width:461.4pt;height:38.5pt;z-index:251660288;visibility:visible;mso-wrap-style:square;mso-width-percent:0;mso-height-percent:0;mso-wrap-distance-left:9pt;mso-wrap-distance-top:0;mso-wrap-distance-right:9pt;mso-wrap-distance-bottom:0;mso-position-horizontal:absolute;mso-position-horizontal-relative:margin;mso-position-vertical:absolute;mso-position-vertical-relative:text;mso-width-percent:0;mso-height-percent:0;mso-width-relative:margin;mso-height-relative:margin;v-text-anchor:top" o:gfxdata="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" stroked="f">
                 <v:textbox inset="0,0,0,0">
                   <w:txbxContent>
                     <w:p>
                       <w:pPr>
                         <w:pStyle w:val="Descripcin"/>
-                        <w:jc w:val="both"/>
                         <w:rPr>
                           <w:b/>
                           <w:bCs/>
@@ -2705,11 +2699,11 @@
         <w:t>El desarrollo backend es el desarrollo que se enfoca en las estructuras en las que se apoyan los sitios web y aplicaciones, es decir, de aquello que los usuarios no ven. En este se establecen las conexiones necesarias con la base de datos y el servidor</w:t>
       </w:r>
       <w:r>
-        <w:t xml:space="preserve">, por lo que se lo </w:t>
+        <w:t xml:space="preserve">, por lo que se lo conoce como desarrollo </w:t>
       </w:r>
       <w:r>
         <w:lastRenderedPageBreak/>
-        <w:t>conoce como desarrollo del lado del servidor.</w:t>
+        <w:t>del lado del servidor.</w:t>
       </w:r>
       <w:r>
         <w:t xml:space="preserve"> Utiliza lenguajes de programación como JavaScript, Python, SQL, PHP o Java, entre otros.</w:t>
@@ -2771,7 +2765,6 @@
                           <w:p>
                             <w:pPr>
                               <w:pStyle w:val="Descripcin"/>
-                              <w:jc w:val="both"/>
                               <w:rPr>
                                 <w:b/>
                                 <w:bCs/>
@@ -2844,13 +2837,12 @@
           </mc:Choice>
           <mc:Fallback>
             <w:pict>
-              <v:shape w14:anchorId="7DA01EA8" id="Cuadro de texto 6" o:spid="_x0000_s1029" type="#_x0000_t202" style="position:absolute;margin-left:21pt;margin-top:86.9pt;width:461.4pt;height:38.5pt;z-index:251662336;visibility:visible;mso-wrap-style:square;mso-width-percent:0;mso-height-percent:0;mso-wrap-distance-left:9pt;mso-wrap-distance-top:0;mso-wrap-distance-right:9pt;mso-wrap-distance-bottom:0;mso-position-horizontal:absolute;mso-position-horizontal-relative:margin;mso-position-vertical:absolute;mso-position-vertical-relative:text;mso-width-percent:0;mso-height-percent:0;mso-width-relative:margin;mso-height-relative:margin;v-text-anchor:top" o:gfxdata="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" stroked="f">
+              <v:shape w14:anchorId="7DA01EA8" id="Cuadro de texto 6" o:spid="_x0000_s1029" type="#_x0000_t202" style="position:absolute;left:0;text-align:left;margin-left:21pt;margin-top:86.9pt;width:461.4pt;height:38.5pt;z-index:251662336;visibility:visible;mso-wrap-style:square;mso-width-percent:0;mso-height-percent:0;mso-wrap-distance-left:9pt;mso-wrap-distance-top:0;mso-wrap-distance-right:9pt;mso-wrap-distance-bottom:0;mso-position-horizontal:absolute;mso-position-horizontal-relative:margin;mso-position-vertical:absolute;mso-position-vertical-relative:text;mso-width-percent:0;mso-height-percent:0;mso-width-relative:margin;mso-height-relative:margin;v-text-anchor:top" o:gfxdata="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" stroked="f">
                 <v:textbox inset="0,0,0,0">
                   <w:txbxContent>
                     <w:p>
                       <w:pPr>
                         <w:pStyle w:val="Descripcin"/>
-                        <w:jc w:val="both"/>
                         <w:rPr>
                           <w:b/>
                           <w:bCs/>
@@ -3198,21 +3190,21 @@
         </w:numPr>
       </w:pPr>
       <w:r>
+        <w:t>Es acto para todas las plataformas, es decir, se puede ejecutar en cualquier sistema operativo</w:t>
+      </w:r>
+      <w:r>
+        <w:t xml:space="preserve"> usando el intérprete correspondiente</w:t>
+      </w:r>
+      <w:r>
+        <w:t>.</w:t>
+      </w:r>
+    </w:p>
+    <w:p>
+      <w:pPr>
+        <w:ind w:firstLine="0"/>
+      </w:pPr>
+      <w:r>
         <w:lastRenderedPageBreak/>
-        <w:t>Es acto para todas las plataformas, es decir, se puede ejecutar en cualquier sistema operativo</w:t>
-      </w:r>
-      <w:r>
-        <w:t xml:space="preserve"> usando el intérprete correspondiente</w:t>
-      </w:r>
-      <w:r>
-        <w:t>.</w:t>
-      </w:r>
-    </w:p>
-    <w:p>
-      <w:pPr>
-        <w:ind w:firstLine="0"/>
-      </w:pPr>
-      <w:r>
         <w:t>El principal inconveniente del lenguaje de programación Python es que se trata de un lenguaje de programación interpretado, es decir, que no se compila, sino que se interpreta en tiempo de ejecución, dando como resultado a que sea más lento que otros lenguajes de programación como Java, C o C++.  Pero este inconveniente no es un gran problema actualmente ya que en la actualidad l</w:t>
       </w:r>
       <w:r>
@@ -3365,20 +3357,23 @@
         <w:rPr>
           <w:u w:val="single"/>
         </w:rPr>
+        <w:t>Seguro</w:t>
+      </w:r>
+      <w:r>
+        <w:t>: Proporciona una manera segura de administrar cuentas de usuario y contraseñas, evitando errores</w:t>
+      </w:r>
+      <w:r>
+        <w:t xml:space="preserve"> comunes. </w:t>
+      </w:r>
+      <w:r>
+        <w:t>Además,</w:t>
+      </w:r>
+      <w:r>
+        <w:t xml:space="preserve"> permite protección contra algunas </w:t>
+      </w:r>
+      <w:r>
         <w:lastRenderedPageBreak/>
-        <w:t>Seguro</w:t>
-      </w:r>
-      <w:r>
-        <w:t>: Proporciona una manera segura de administrar cuentas de usuario y contraseñas, evitando errores</w:t>
-      </w:r>
-      <w:r>
-        <w:t xml:space="preserve"> comunes. </w:t>
-      </w:r>
-      <w:r>
-        <w:t>Además,</w:t>
-      </w:r>
-      <w:r>
-        <w:t xml:space="preserve"> permite protección contra algunas vulnerabilidades de forma predeterminada, incluida la inyección SQL, scripts entre sitios, falsificación de solicitudes y clickjacking.</w:t>
+        <w:t>vulnerabilidades de forma predeterminada, incluida la inyección SQL, scripts entre sitios, falsificación de solicitudes y clickjacking.</w:t>
       </w:r>
     </w:p>
     <w:p>
@@ -3472,24 +3467,21 @@
         <w:t xml:space="preserve">Cuando </w:t>
       </w:r>
       <w:r>
-        <w:t xml:space="preserve">se recibe una petición la aplicación elabora la respuesta que se necesita basándose en la URL y a </w:t>
-      </w:r>
-      <w:r>
+        <w:t>se recibe una petición la aplicación elabora la respuesta que se necesita basándose en la URL y a veces</w:t>
+      </w:r>
+      <w:r>
+        <w:t>, en una información incluida en los datos de una petición POST o GET. La aplicación también devolverá una respuesta al explorador web, normalmente creando dinámicamente una página HTML con los datos correspondientes a mostrar.</w:t>
+      </w:r>
+    </w:p>
+    <w:p>
+      <w:pPr>
+        <w:ind w:firstLine="0"/>
+      </w:pPr>
+      <w:r>
+        <w:rPr>
+          <w:noProof/>
+        </w:rPr>
         <w:lastRenderedPageBreak/>
-        <w:t>veces</w:t>
-      </w:r>
-      <w:r>
-        <w:t>, en una información incluida en los datos de una petición POST o GET. La aplicación también devolverá una respuesta al explorador web, normalmente creando dinámicamente una página HTML con los datos correspondientes a mostrar.</w:t>
-      </w:r>
-    </w:p>
-    <w:p>
-      <w:pPr>
-        <w:ind w:firstLine="0"/>
-      </w:pPr>
-      <w:r>
-        <w:rPr>
-          <w:noProof/>
-        </w:rPr>
         <mc:AlternateContent>
           <mc:Choice Requires="wps">
             <w:drawing>
@@ -3530,7 +3522,6 @@
                           <w:p>
                             <w:pPr>
                               <w:pStyle w:val="Descripcin"/>
-                              <w:jc w:val="both"/>
                               <w:rPr>
                                 <w:b/>
                                 <w:bCs/>
@@ -3603,13 +3594,12 @@
           </mc:Choice>
           <mc:Fallback>
             <w:pict>
-              <v:shape w14:anchorId="2EBB1F75" id="Cuadro de texto 8" o:spid="_x0000_s1030" type="#_x0000_t202" style="position:absolute;margin-left:47.45pt;margin-top:63.7pt;width:461.4pt;height:38.5pt;z-index:251664384;visibility:visible;mso-wrap-style:square;mso-width-percent:0;mso-height-percent:0;mso-wrap-distance-left:9pt;mso-wrap-distance-top:0;mso-wrap-distance-right:9pt;mso-wrap-distance-bottom:0;mso-position-horizontal:absolute;mso-position-horizontal-relative:page;mso-position-vertical:absolute;mso-position-vertical-relative:text;mso-width-percent:0;mso-height-percent:0;mso-width-relative:margin;mso-height-relative:margin;v-text-anchor:top" o:gfxdata="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" stroked="f">
+              <v:shape w14:anchorId="2EBB1F75" id="Cuadro de texto 8" o:spid="_x0000_s1030" type="#_x0000_t202" style="position:absolute;left:0;text-align:left;margin-left:47.45pt;margin-top:63.7pt;width:461.4pt;height:38.5pt;z-index:251664384;visibility:visible;mso-wrap-style:square;mso-width-percent:0;mso-height-percent:0;mso-wrap-distance-left:9pt;mso-wrap-distance-top:0;mso-wrap-distance-right:9pt;mso-wrap-distance-bottom:0;mso-position-horizontal:absolute;mso-position-horizontal-relative:page;mso-position-vertical:absolute;mso-position-vertical-relative:text;mso-width-percent:0;mso-height-percent:0;mso-width-relative:margin;mso-height-relative:margin;v-text-anchor:top" o:gfxdata="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" stroked="f">
                 <v:textbox inset="0,0,0,0">
                   <w:txbxContent>
                     <w:p>
                       <w:pPr>
                         <w:pStyle w:val="Descripcin"/>
-                        <w:jc w:val="both"/>
                         <w:rPr>
                           <w:b/>
                           <w:bCs/>
@@ -3777,28 +3767,31 @@
         <w:rPr>
           <w:u w:val="single"/>
         </w:rPr>
+        <w:t>Models</w:t>
+      </w:r>
+      <w:r>
+        <w:t>: Los modelos definen la estructura de los datos de la aplicación y proporcionan mecanismos para gestionar esta (añadir, modificar y borrar) y consultar registros en la base de datos.</w:t>
+      </w:r>
+    </w:p>
+    <w:p>
+      <w:pPr>
+        <w:ind w:firstLine="0"/>
+      </w:pPr>
+      <w:r>
+        <w:rPr>
+          <w:u w:val="single"/>
+        </w:rPr>
+        <w:t>Templates</w:t>
+      </w:r>
+      <w:r>
+        <w:t>: Las plantillas son ficheros de texto que definen la estructura o diagrama de otro fichero</w:t>
+      </w:r>
+      <w:r>
+        <w:t xml:space="preserve">, con marcadores de posición para representar contenido real. La vista creará </w:t>
+      </w:r>
+      <w:r>
         <w:lastRenderedPageBreak/>
-        <w:t>Models</w:t>
-      </w:r>
-      <w:r>
-        <w:t>: Los modelos definen la estructura de los datos de la aplicación y proporcionan mecanismos para gestionar esta (añadir, modificar y borrar) y consultar registros en la base de datos.</w:t>
-      </w:r>
-    </w:p>
-    <w:p>
-      <w:pPr>
-        <w:ind w:firstLine="0"/>
-      </w:pPr>
-      <w:r>
-        <w:rPr>
-          <w:u w:val="single"/>
-        </w:rPr>
-        <w:t>Templates</w:t>
-      </w:r>
-      <w:r>
-        <w:t>: Las plantillas son ficheros de texto que definen la estructura o diagrama de otro fichero</w:t>
-      </w:r>
-      <w:r>
-        <w:t>, con marcadores de posición para representar contenido real. La vista creará dinámicamente una página usando una plantilla, rellenando esta con los datos del modelo. Normalmente estos ficheros suelen estar codificados en lenguaje HTML pero no tiene porque ser así, pueden ser ficheros de cualquier tipo.</w:t>
+        <w:t>dinámicamente una página usando una plantilla, rellenando esta con los datos del modelo. Normalmente estos ficheros suelen estar codificados en lenguaje HTML pero no tiene porque ser así, pueden ser ficheros de cualquier tipo.</w:t>
       </w:r>
     </w:p>
     <w:p>
@@ -3971,11 +3964,7 @@
         <w:t xml:space="preserve">Estas hojas de estilo permiten </w:t>
       </w:r>
       <w:r>
-        <w:t xml:space="preserve">crear </w:t>
-      </w:r>
-      <w:r>
-        <w:lastRenderedPageBreak/>
-        <w:t>reglas para indica</w:t>
+        <w:t>crear reglas para indica</w:t>
       </w:r>
       <w:r>
         <w:t>r a la página web como mostrar la información</w:t>
@@ -4041,7 +4030,11 @@
         <w:t xml:space="preserve"> sin necesidad de terceros</w:t>
       </w:r>
       <w:r>
-        <w:t>. Se trata de uno de los tres lenguajes nativos de las páginas web junto a HTML (contenido y estructura) y a CSS (diseño del contenido y estructura).</w:t>
+        <w:t xml:space="preserve">. Se trata de uno de los tres lenguajes nativos </w:t>
+      </w:r>
+      <w:r>
+        <w:lastRenderedPageBreak/>
+        <w:t>de las páginas web junto a HTML (contenido y estructura) y a CSS (diseño del contenido y estructura).</w:t>
       </w:r>
     </w:p>
     <w:p>
@@ -4138,11 +4131,7 @@
         <w:t>s</w:t>
       </w:r>
       <w:r>
-        <w:t xml:space="preserve"> </w:t>
-      </w:r>
-      <w:r>
-        <w:lastRenderedPageBreak/>
-        <w:t xml:space="preserve">páginas </w:t>
+        <w:t xml:space="preserve"> páginas </w:t>
       </w:r>
       <w:r>
         <w:t>incluyendo una serie de componentes que facilitan la comunicación con el usuario, como menús de navegación, controles de página y barras de progreso.</w:t>
@@ -4182,6 +4171,7 @@
         <w:rPr>
           <w:u w:val="single"/>
         </w:rPr>
+        <w:lastRenderedPageBreak/>
         <w:t>c</w:t>
       </w:r>
       <w:r>
@@ -4293,7 +4283,6 @@
         <w:pStyle w:val="Ttulo4"/>
       </w:pPr>
       <w:r>
-        <w:lastRenderedPageBreak/>
         <w:t>M</w:t>
       </w:r>
       <w:r>
@@ -4396,6 +4385,7 @@
         </w:numPr>
       </w:pPr>
       <w:r>
+        <w:lastRenderedPageBreak/>
         <w:t>Al ser basada en código abierto es fácilmente accesible, además de contar con una gran comunidad que ofrece soporte a otros usuarios.</w:t>
       </w:r>
     </w:p>
@@ -4530,7 +4520,6 @@
         <w:rPr>
           <w:u w:val="single"/>
         </w:rPr>
-        <w:lastRenderedPageBreak/>
         <w:t>Transacciones</w:t>
       </w:r>
       <w:r>
@@ -4593,6 +4582,7 @@
         <w:ind w:firstLine="0"/>
       </w:pPr>
       <w:r>
+        <w:lastRenderedPageBreak/>
         <w:t>Algunas de sus características son:</w:t>
       </w:r>
     </w:p>
@@ -4721,7 +4711,6 @@
         <w:pStyle w:val="Ttulo2"/>
       </w:pPr>
       <w:r>
-        <w:lastRenderedPageBreak/>
         <w:t>Tecnologías y Herramientas de control de versiones</w:t>
       </w:r>
     </w:p>
@@ -4836,7 +4825,11 @@
         <w:t xml:space="preserve"> </w:t>
       </w:r>
       <w:r>
-        <w:t>que ofrece a los desarrolladores la posibilidad de crear repositorios de código y guardarlos en la nube de forma segura, usando el sistema de control de versiones Git. Facilita la organización de proyectos y permite la colaboración de varios desarrolladores en tiempo real, es decir, permite centralizar el contenido del repositorio para poder colaborar con otros miembros.</w:t>
+        <w:t xml:space="preserve">que ofrece a los desarrolladores la posibilidad de crear repositorios de código y guardarlos en la nube de forma segura, usando el sistema de </w:t>
+      </w:r>
+      <w:r>
+        <w:lastRenderedPageBreak/>
+        <w:t>control de versiones Git. Facilita la organización de proyectos y permite la colaboración de varios desarrolladores en tiempo real, es decir, permite centralizar el contenido del repositorio para poder colaborar con otros miembros.</w:t>
       </w:r>
       <w:r>
         <w:t xml:space="preserve"> Es propiedad de Microsoft.</w:t>
@@ -4929,7 +4922,6 @@
         <w:pStyle w:val="Ttulo2"/>
       </w:pPr>
       <w:r>
-        <w:lastRenderedPageBreak/>
         <w:t>Tecnologías y Herramientas de documentación del proyecto</w:t>
       </w:r>
     </w:p>
@@ -4989,6 +4981,7 @@
         <w:pStyle w:val="Ttulo3"/>
       </w:pPr>
       <w:r>
+        <w:lastRenderedPageBreak/>
         <w:t>Microsoft Project</w:t>
       </w:r>
     </w:p>
@@ -5153,7 +5146,6 @@
                           <w:p>
                             <w:pPr>
                               <w:pStyle w:val="Descripcin"/>
-                              <w:jc w:val="both"/>
                               <w:rPr>
                                 <w:b/>
                                 <w:bCs/>
@@ -5226,17 +5218,12 @@
           </mc:Choice>
           <mc:Fallback>
             <w:pict>
-              <v:shapetype w14:anchorId="3C54B4C7" id="_x0000_t202" coordsize="21600,21600" o:spt="202" path="m,l,21600r21600,l21600,xe">
-                <v:stroke joinstyle="miter"/>
-                <v:path gradientshapeok="t" o:connecttype="rect"/>
-              </v:shapetype>
-              <v:shape id="Cuadro de texto 13" o:spid="_x0000_s1031" type="#_x0000_t202" style="position:absolute;margin-left:-9pt;margin-top:0;width:461.4pt;height:38.5pt;z-index:251674624;visibility:visible;mso-wrap-style:square;mso-width-percent:0;mso-height-percent:0;mso-wrap-distance-left:9pt;mso-wrap-distance-top:0;mso-wrap-distance-right:9pt;mso-wrap-distance-bottom:0;mso-position-horizontal:absolute;mso-position-horizontal-relative:margin;mso-position-vertical:absolute;mso-position-vertical-relative:text;mso-width-percent:0;mso-height-percent:0;mso-width-relative:margin;mso-height-relative:margin;v-text-anchor:top" o:gfxdata="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" stroked="f">
+              <v:shape w14:anchorId="3C54B4C7" id="Cuadro de texto 13" o:spid="_x0000_s1031" type="#_x0000_t202" style="position:absolute;left:0;text-align:left;margin-left:-9pt;margin-top:0;width:461.4pt;height:38.5pt;z-index:251674624;visibility:visible;mso-wrap-style:square;mso-width-percent:0;mso-height-percent:0;mso-wrap-distance-left:9pt;mso-wrap-distance-top:0;mso-wrap-distance-right:9pt;mso-wrap-distance-bottom:0;mso-position-horizontal:absolute;mso-position-horizontal-relative:margin;mso-position-vertical:absolute;mso-position-vertical-relative:text;mso-width-percent:0;mso-height-percent:0;mso-width-relative:margin;mso-height-relative:margin;v-text-anchor:top" o:gfxdata="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" stroked="f">
                 <v:textbox inset="0,0,0,0">
                   <w:txbxContent>
                     <w:p>
                       <w:pPr>
                         <w:pStyle w:val="Descripcin"/>
-                        <w:jc w:val="both"/>
                         <w:rPr>
                           <w:b/>
                           <w:bCs/>
@@ -5395,7 +5382,6 @@
                           <w:p>
                             <w:pPr>
                               <w:pStyle w:val="Descripcin"/>
-                              <w:jc w:val="both"/>
                               <w:rPr>
                                 <w:b/>
                                 <w:bCs/>
@@ -5474,7 +5460,6 @@
                     <w:p>
                       <w:pPr>
                         <w:pStyle w:val="Descripcin"/>
-                        <w:jc w:val="both"/>
                         <w:rPr>
                           <w:b/>
                           <w:bCs/>
@@ -6127,7 +6112,6 @@
                 <w:rPr>
                   <w:noProof/>
                 </w:rPr>
-                <w:lastRenderedPageBreak/>
                 <w:t xml:space="preserve">Invitado, A. (12 de Abril de 2020). </w:t>
               </w:r>
               <w:r>
@@ -6157,6 +6141,7 @@
                 <w:rPr>
                   <w:noProof/>
                 </w:rPr>
+                <w:lastRenderedPageBreak/>
                 <w:t xml:space="preserve">MDN contributors. (8 de Diciembre de 2020). </w:t>
               </w:r>
               <w:r>
@@ -6418,7 +6403,6 @@
                 <w:rPr>
                   <w:noProof/>
                 </w:rPr>
-                <w:lastRenderedPageBreak/>
                 <w:t xml:space="preserve">Schiaffarino, A. (12 de Marzo de 2019). </w:t>
               </w:r>
               <w:r>
@@ -6448,6 +6432,7 @@
                 <w:rPr>
                   <w:noProof/>
                 </w:rPr>
+                <w:lastRenderedPageBreak/>
                 <w:t xml:space="preserve">Seguro, N. (17 de Septiembre de 2021). </w:t>
               </w:r>
               <w:r>
@@ -7507,10 +7492,11 @@
   <w:style w:type="paragraph" w:default="1" w:styleId="Normal">
     <w:name w:val="Normal"/>
     <w:qFormat/>
-    <w:rsid w:val="00D73607"/>
+    <w:rsid w:val="00475273"/>
     <w:pPr>
       <w:spacing w:line="480" w:lineRule="auto"/>
       <w:ind w:firstLine="720"/>
+      <w:jc w:val="both"/>
     </w:pPr>
     <w:rPr>
       <w:rFonts w:ascii="Arial" w:hAnsi="Arial"/>

</xml_diff>